<commit_message>
Update nskVenue Design Document v.1.0.0.docx
</commit_message>
<xml_diff>
--- a/nskVenue/Design/nskVenue Design Document v.1.0.0.docx
+++ b/nskVenue/Design/nskVenue Design Document v.1.0.0.docx
@@ -100,6 +100,7 @@
                                         <w:szCs w:val="80"/>
                                       </w:rPr>
                                     </w:pPr>
+                                    <w:proofErr w:type="spellStart"/>
                                     <w:r>
                                       <w:rPr>
                                         <w:caps w:val="0"/>
@@ -107,7 +108,17 @@
                                         <w:sz w:val="80"/>
                                         <w:szCs w:val="80"/>
                                       </w:rPr>
-                                      <w:t>nskVenue 1.0.0</w:t>
+                                      <w:t>nskVenue</w:t>
+                                    </w:r>
+                                    <w:proofErr w:type="spellEnd"/>
+                                    <w:r>
+                                      <w:rPr>
+                                        <w:caps w:val="0"/>
+                                        <w:color w:val="FFFFFF" w:themeColor="background1"/>
+                                        <w:sz w:val="80"/>
+                                        <w:szCs w:val="80"/>
+                                      </w:rPr>
+                                      <w:t xml:space="preserve"> 1.0.0</w:t>
                                     </w:r>
                                   </w:p>
                                 </w:sdtContent>
@@ -202,6 +213,7 @@
                                   <w:szCs w:val="80"/>
                                 </w:rPr>
                               </w:pPr>
+                              <w:proofErr w:type="spellStart"/>
                               <w:r>
                                 <w:rPr>
                                   <w:caps w:val="0"/>
@@ -209,7 +221,17 @@
                                   <w:sz w:val="80"/>
                                   <w:szCs w:val="80"/>
                                 </w:rPr>
-                                <w:t>nskVenue 1.0.0</w:t>
+                                <w:t>nskVenue</w:t>
+                              </w:r>
+                              <w:proofErr w:type="spellEnd"/>
+                              <w:r>
+                                <w:rPr>
+                                  <w:caps w:val="0"/>
+                                  <w:color w:val="FFFFFF" w:themeColor="background1"/>
+                                  <w:sz w:val="80"/>
+                                  <w:szCs w:val="80"/>
+                                </w:rPr>
+                                <w:t xml:space="preserve"> 1.0.0</w:t>
                               </w:r>
                             </w:p>
                           </w:sdtContent>
@@ -2258,8 +2280,13 @@
       <w:bookmarkEnd w:id="2"/>
     </w:p>
     <w:p>
-      <w:r>
-        <w:t>nskVenue is the Venue management service for the KINESIK platform.</w:t>
+      <w:proofErr w:type="spellStart"/>
+      <w:r>
+        <w:t>nskVenue</w:t>
+      </w:r>
+      <w:proofErr w:type="spellEnd"/>
+      <w:r>
+        <w:t xml:space="preserve"> is the Venue management service for the KINESIK platform.</w:t>
       </w:r>
     </w:p>
     <w:p/>
@@ -2547,7 +2574,21 @@
         <w:rPr>
           <w:rFonts w:ascii="Courier New" w:hAnsi="Courier New" w:cs="Courier New"/>
         </w:rPr>
-        <w:t>int              venueCode;</w:t>
+        <w:t xml:space="preserve">int              </w:t>
+      </w:r>
+      <w:proofErr w:type="spellStart"/>
+      <w:r>
+        <w:rPr>
+          <w:rFonts w:ascii="Courier New" w:hAnsi="Courier New" w:cs="Courier New"/>
+        </w:rPr>
+        <w:t>venueCode</w:t>
+      </w:r>
+      <w:proofErr w:type="spellEnd"/>
+      <w:r>
+        <w:rPr>
+          <w:rFonts w:ascii="Courier New" w:hAnsi="Courier New" w:cs="Courier New"/>
+        </w:rPr>
+        <w:t>;</w:t>
       </w:r>
     </w:p>
     <w:p>
@@ -2563,8 +2604,16 @@
         <w:rPr>
           <w:rFonts w:ascii="Courier New" w:hAnsi="Courier New" w:cs="Courier New"/>
         </w:rPr>
-        <w:t>String           venueId</w:t>
-      </w:r>
+        <w:t xml:space="preserve">String           </w:t>
+      </w:r>
+      <w:proofErr w:type="spellStart"/>
+      <w:r>
+        <w:rPr>
+          <w:rFonts w:ascii="Courier New" w:hAnsi="Courier New" w:cs="Courier New"/>
+        </w:rPr>
+        <w:t>venueId</w:t>
+      </w:r>
+      <w:proofErr w:type="spellEnd"/>
       <w:r>
         <w:rPr>
           <w:rFonts w:ascii="Courier New" w:hAnsi="Courier New" w:cs="Courier New"/>
@@ -2585,7 +2634,21 @@
         <w:rPr>
           <w:rFonts w:ascii="Courier New" w:hAnsi="Courier New" w:cs="Courier New"/>
         </w:rPr>
-        <w:t>int              accountCode;</w:t>
+        <w:t xml:space="preserve">int              </w:t>
+      </w:r>
+      <w:proofErr w:type="spellStart"/>
+      <w:r>
+        <w:rPr>
+          <w:rFonts w:ascii="Courier New" w:hAnsi="Courier New" w:cs="Courier New"/>
+        </w:rPr>
+        <w:t>accountCode</w:t>
+      </w:r>
+      <w:proofErr w:type="spellEnd"/>
+      <w:r>
+        <w:rPr>
+          <w:rFonts w:ascii="Courier New" w:hAnsi="Courier New" w:cs="Courier New"/>
+        </w:rPr>
+        <w:t>;</w:t>
       </w:r>
     </w:p>
     <w:p>
@@ -2600,7 +2663,21 @@
         <w:rPr>
           <w:rFonts w:ascii="Courier New" w:hAnsi="Courier New" w:cs="Courier New"/>
         </w:rPr>
-        <w:t>String           accountName;</w:t>
+        <w:t xml:space="preserve">String           </w:t>
+      </w:r>
+      <w:proofErr w:type="spellStart"/>
+      <w:r>
+        <w:rPr>
+          <w:rFonts w:ascii="Courier New" w:hAnsi="Courier New" w:cs="Courier New"/>
+        </w:rPr>
+        <w:t>accountName</w:t>
+      </w:r>
+      <w:proofErr w:type="spellEnd"/>
+      <w:r>
+        <w:rPr>
+          <w:rFonts w:ascii="Courier New" w:hAnsi="Courier New" w:cs="Courier New"/>
+        </w:rPr>
+        <w:t>;</w:t>
       </w:r>
     </w:p>
     <w:p>
@@ -2615,7 +2692,21 @@
         <w:rPr>
           <w:rFonts w:ascii="Courier New" w:hAnsi="Courier New" w:cs="Courier New"/>
         </w:rPr>
-        <w:t>String           venueName;</w:t>
+        <w:t xml:space="preserve">String           </w:t>
+      </w:r>
+      <w:proofErr w:type="spellStart"/>
+      <w:r>
+        <w:rPr>
+          <w:rFonts w:ascii="Courier New" w:hAnsi="Courier New" w:cs="Courier New"/>
+        </w:rPr>
+        <w:t>venueName</w:t>
+      </w:r>
+      <w:proofErr w:type="spellEnd"/>
+      <w:r>
+        <w:rPr>
+          <w:rFonts w:ascii="Courier New" w:hAnsi="Courier New" w:cs="Courier New"/>
+        </w:rPr>
+        <w:t>;</w:t>
       </w:r>
     </w:p>
     <w:p>
@@ -2630,7 +2721,21 @@
         <w:rPr>
           <w:rFonts w:ascii="Courier New" w:hAnsi="Courier New" w:cs="Courier New"/>
         </w:rPr>
-        <w:t>String           venueEmail;</w:t>
+        <w:t xml:space="preserve">String           </w:t>
+      </w:r>
+      <w:proofErr w:type="spellStart"/>
+      <w:r>
+        <w:rPr>
+          <w:rFonts w:ascii="Courier New" w:hAnsi="Courier New" w:cs="Courier New"/>
+        </w:rPr>
+        <w:t>venueEmail</w:t>
+      </w:r>
+      <w:proofErr w:type="spellEnd"/>
+      <w:r>
+        <w:rPr>
+          <w:rFonts w:ascii="Courier New" w:hAnsi="Courier New" w:cs="Courier New"/>
+        </w:rPr>
+        <w:t>;</w:t>
       </w:r>
     </w:p>
     <w:p>
@@ -2645,7 +2750,21 @@
         <w:rPr>
           <w:rFonts w:ascii="Courier New" w:hAnsi="Courier New" w:cs="Courier New"/>
         </w:rPr>
-        <w:t>String           venuePhoneNumber;</w:t>
+        <w:t xml:space="preserve">String           </w:t>
+      </w:r>
+      <w:proofErr w:type="spellStart"/>
+      <w:r>
+        <w:rPr>
+          <w:rFonts w:ascii="Courier New" w:hAnsi="Courier New" w:cs="Courier New"/>
+        </w:rPr>
+        <w:t>venuePhoneNumber</w:t>
+      </w:r>
+      <w:proofErr w:type="spellEnd"/>
+      <w:r>
+        <w:rPr>
+          <w:rFonts w:ascii="Courier New" w:hAnsi="Courier New" w:cs="Courier New"/>
+        </w:rPr>
+        <w:t>;</w:t>
       </w:r>
     </w:p>
     <w:p>
@@ -2656,11 +2775,33 @@
           <w:rFonts w:ascii="Courier New" w:hAnsi="Courier New" w:cs="Courier New"/>
         </w:rPr>
       </w:pPr>
+      <w:proofErr w:type="spellStart"/>
       <w:r>
         <w:rPr>
           <w:rFonts w:ascii="Courier New" w:hAnsi="Courier New" w:cs="Courier New"/>
         </w:rPr>
-        <w:t xml:space="preserve">LocalDateTime    creationTimestamp;    </w:t>
+        <w:t>LocalDateTime</w:t>
+      </w:r>
+      <w:proofErr w:type="spellEnd"/>
+      <w:r>
+        <w:rPr>
+          <w:rFonts w:ascii="Courier New" w:hAnsi="Courier New" w:cs="Courier New"/>
+        </w:rPr>
+        <w:t xml:space="preserve">    </w:t>
+      </w:r>
+      <w:proofErr w:type="spellStart"/>
+      <w:r>
+        <w:rPr>
+          <w:rFonts w:ascii="Courier New" w:hAnsi="Courier New" w:cs="Courier New"/>
+        </w:rPr>
+        <w:t>creationTimestamp</w:t>
+      </w:r>
+      <w:proofErr w:type="spellEnd"/>
+      <w:r>
+        <w:rPr>
+          <w:rFonts w:ascii="Courier New" w:hAnsi="Courier New" w:cs="Courier New"/>
+        </w:rPr>
+        <w:t xml:space="preserve">;    </w:t>
       </w:r>
     </w:p>
     <w:p>
@@ -2675,7 +2816,21 @@
         <w:rPr>
           <w:rFonts w:ascii="Courier New" w:hAnsi="Courier New" w:cs="Courier New"/>
         </w:rPr>
-        <w:t xml:space="preserve">List&lt;StudioRec&gt; </w:t>
+        <w:t>List&lt;</w:t>
+      </w:r>
+      <w:proofErr w:type="spellStart"/>
+      <w:r>
+        <w:rPr>
+          <w:rFonts w:ascii="Courier New" w:hAnsi="Courier New" w:cs="Courier New"/>
+        </w:rPr>
+        <w:t>StudioRec</w:t>
+      </w:r>
+      <w:proofErr w:type="spellEnd"/>
+      <w:r>
+        <w:rPr>
+          <w:rFonts w:ascii="Courier New" w:hAnsi="Courier New" w:cs="Courier New"/>
+        </w:rPr>
+        <w:t xml:space="preserve">&gt; </w:t>
       </w:r>
       <w:r>
         <w:rPr>
@@ -2698,11 +2853,19 @@
           <w:rFonts w:ascii="Courier New" w:hAnsi="Courier New" w:cs="Courier New"/>
         </w:rPr>
       </w:pPr>
+      <w:proofErr w:type="spellStart"/>
       <w:r>
         <w:rPr>
           <w:rFonts w:ascii="Courier New" w:hAnsi="Courier New" w:cs="Courier New"/>
         </w:rPr>
-        <w:t>boolean          active;</w:t>
+        <w:t>boolean</w:t>
+      </w:r>
+      <w:proofErr w:type="spellEnd"/>
+      <w:r>
+        <w:rPr>
+          <w:rFonts w:ascii="Courier New" w:hAnsi="Courier New" w:cs="Courier New"/>
+        </w:rPr>
+        <w:t xml:space="preserve">          active;</w:t>
       </w:r>
     </w:p>
     <w:p>
@@ -2744,7 +2907,21 @@
         <w:rPr>
           <w:rFonts w:ascii="Courier New" w:hAnsi="Courier New" w:cs="Courier New"/>
         </w:rPr>
-        <w:t>int             studioCode;</w:t>
+        <w:t xml:space="preserve">int             </w:t>
+      </w:r>
+      <w:proofErr w:type="spellStart"/>
+      <w:r>
+        <w:rPr>
+          <w:rFonts w:ascii="Courier New" w:hAnsi="Courier New" w:cs="Courier New"/>
+        </w:rPr>
+        <w:t>studioCode</w:t>
+      </w:r>
+      <w:proofErr w:type="spellEnd"/>
+      <w:r>
+        <w:rPr>
+          <w:rFonts w:ascii="Courier New" w:hAnsi="Courier New" w:cs="Courier New"/>
+        </w:rPr>
+        <w:t>;</w:t>
       </w:r>
     </w:p>
     <w:p>
@@ -2759,7 +2936,21 @@
         <w:rPr>
           <w:rFonts w:ascii="Courier New" w:hAnsi="Courier New" w:cs="Courier New"/>
         </w:rPr>
-        <w:t>int             venueCode;</w:t>
+        <w:t xml:space="preserve">int             </w:t>
+      </w:r>
+      <w:proofErr w:type="spellStart"/>
+      <w:r>
+        <w:rPr>
+          <w:rFonts w:ascii="Courier New" w:hAnsi="Courier New" w:cs="Courier New"/>
+        </w:rPr>
+        <w:t>venueCode</w:t>
+      </w:r>
+      <w:proofErr w:type="spellEnd"/>
+      <w:r>
+        <w:rPr>
+          <w:rFonts w:ascii="Courier New" w:hAnsi="Courier New" w:cs="Courier New"/>
+        </w:rPr>
+        <w:t>;</w:t>
       </w:r>
     </w:p>
     <w:p>
@@ -2774,7 +2965,21 @@
         <w:rPr>
           <w:rFonts w:ascii="Courier New" w:hAnsi="Courier New" w:cs="Courier New"/>
         </w:rPr>
-        <w:t>String          studioName;</w:t>
+        <w:t xml:space="preserve">String          </w:t>
+      </w:r>
+      <w:proofErr w:type="spellStart"/>
+      <w:r>
+        <w:rPr>
+          <w:rFonts w:ascii="Courier New" w:hAnsi="Courier New" w:cs="Courier New"/>
+        </w:rPr>
+        <w:t>studioName</w:t>
+      </w:r>
+      <w:proofErr w:type="spellEnd"/>
+      <w:r>
+        <w:rPr>
+          <w:rFonts w:ascii="Courier New" w:hAnsi="Courier New" w:cs="Courier New"/>
+        </w:rPr>
+        <w:t>;</w:t>
       </w:r>
     </w:p>
     <w:p>
@@ -2804,7 +3009,21 @@
         <w:rPr>
           <w:rFonts w:ascii="Courier New" w:hAnsi="Courier New" w:cs="Courier New"/>
         </w:rPr>
-        <w:t>int             maxCapacity;</w:t>
+        <w:t xml:space="preserve">int             </w:t>
+      </w:r>
+      <w:proofErr w:type="spellStart"/>
+      <w:r>
+        <w:rPr>
+          <w:rFonts w:ascii="Courier New" w:hAnsi="Courier New" w:cs="Courier New"/>
+        </w:rPr>
+        <w:t>maxCapacity</w:t>
+      </w:r>
+      <w:proofErr w:type="spellEnd"/>
+      <w:r>
+        <w:rPr>
+          <w:rFonts w:ascii="Courier New" w:hAnsi="Courier New" w:cs="Courier New"/>
+        </w:rPr>
+        <w:t>;</w:t>
       </w:r>
     </w:p>
     <w:p>
@@ -2819,8 +3038,16 @@
         <w:rPr>
           <w:rFonts w:ascii="Courier New" w:hAnsi="Courier New" w:cs="Courier New"/>
         </w:rPr>
-        <w:t>int             usableCapacity</w:t>
-      </w:r>
+        <w:t xml:space="preserve">int             </w:t>
+      </w:r>
+      <w:proofErr w:type="spellStart"/>
+      <w:r>
+        <w:rPr>
+          <w:rFonts w:ascii="Courier New" w:hAnsi="Courier New" w:cs="Courier New"/>
+        </w:rPr>
+        <w:t>usableCapacity</w:t>
+      </w:r>
+      <w:proofErr w:type="spellEnd"/>
       <w:r>
         <w:rPr>
           <w:rFonts w:ascii="Courier New" w:hAnsi="Courier New" w:cs="Courier New"/>
@@ -2836,11 +3063,33 @@
           <w:rFonts w:ascii="Courier New" w:hAnsi="Courier New" w:cs="Courier New"/>
         </w:rPr>
       </w:pPr>
+      <w:proofErr w:type="spellStart"/>
       <w:r>
         <w:rPr>
           <w:rFonts w:ascii="Courier New" w:hAnsi="Courier New" w:cs="Courier New"/>
         </w:rPr>
-        <w:t>LocalDateTime   creationTimestamp;</w:t>
+        <w:t>LocalDateTime</w:t>
+      </w:r>
+      <w:proofErr w:type="spellEnd"/>
+      <w:r>
+        <w:rPr>
+          <w:rFonts w:ascii="Courier New" w:hAnsi="Courier New" w:cs="Courier New"/>
+        </w:rPr>
+        <w:t xml:space="preserve">   </w:t>
+      </w:r>
+      <w:proofErr w:type="spellStart"/>
+      <w:r>
+        <w:rPr>
+          <w:rFonts w:ascii="Courier New" w:hAnsi="Courier New" w:cs="Courier New"/>
+        </w:rPr>
+        <w:t>creationTimestamp</w:t>
+      </w:r>
+      <w:proofErr w:type="spellEnd"/>
+      <w:r>
+        <w:rPr>
+          <w:rFonts w:ascii="Courier New" w:hAnsi="Courier New" w:cs="Courier New"/>
+        </w:rPr>
+        <w:t>;</w:t>
       </w:r>
     </w:p>
     <w:p>
@@ -2851,11 +3100,19 @@
           <w:rFonts w:ascii="Courier New" w:hAnsi="Courier New" w:cs="Courier New"/>
         </w:rPr>
       </w:pPr>
+      <w:proofErr w:type="spellStart"/>
       <w:r>
         <w:rPr>
           <w:rFonts w:ascii="Courier New" w:hAnsi="Courier New" w:cs="Courier New"/>
         </w:rPr>
-        <w:t>boolean         active;</w:t>
+        <w:t>boolean</w:t>
+      </w:r>
+      <w:proofErr w:type="spellEnd"/>
+      <w:r>
+        <w:rPr>
+          <w:rFonts w:ascii="Courier New" w:hAnsi="Courier New" w:cs="Courier New"/>
+        </w:rPr>
+        <w:t xml:space="preserve">         active;</w:t>
       </w:r>
     </w:p>
     <w:p>
@@ -3111,14 +3368,46 @@
           <w:rFonts w:ascii="Courier New" w:eastAsia="Times New Roman" w:hAnsi="Courier New" w:cs="Courier New"/>
           <w:color w:val="6A8759"/>
         </w:rPr>
-        <w:t>/venuesAPI/1.0/venue</w:t>
-      </w:r>
-      <w:r>
-        <w:rPr>
-          <w:rFonts w:ascii="Courier New" w:eastAsia="Times New Roman" w:hAnsi="Courier New" w:cs="Courier New"/>
-          <w:color w:val="6A8759"/>
-        </w:rPr>
-        <w:t>/{venueId}</w:t>
+        <w:t>/</w:t>
+      </w:r>
+      <w:proofErr w:type="spellStart"/>
+      <w:r>
+        <w:rPr>
+          <w:rFonts w:ascii="Courier New" w:eastAsia="Times New Roman" w:hAnsi="Courier New" w:cs="Courier New"/>
+          <w:color w:val="6A8759"/>
+        </w:rPr>
+        <w:t>venuesAPI</w:t>
+      </w:r>
+      <w:proofErr w:type="spellEnd"/>
+      <w:r>
+        <w:rPr>
+          <w:rFonts w:ascii="Courier New" w:eastAsia="Times New Roman" w:hAnsi="Courier New" w:cs="Courier New"/>
+          <w:color w:val="6A8759"/>
+        </w:rPr>
+        <w:t>/1.0/venue</w:t>
+      </w:r>
+      <w:r>
+        <w:rPr>
+          <w:rFonts w:ascii="Courier New" w:eastAsia="Times New Roman" w:hAnsi="Courier New" w:cs="Courier New"/>
+          <w:color w:val="6A8759"/>
+        </w:rPr>
+        <w:t>/{</w:t>
+      </w:r>
+      <w:proofErr w:type="spellStart"/>
+      <w:r>
+        <w:rPr>
+          <w:rFonts w:ascii="Courier New" w:eastAsia="Times New Roman" w:hAnsi="Courier New" w:cs="Courier New"/>
+          <w:color w:val="6A8759"/>
+        </w:rPr>
+        <w:t>venueId</w:t>
+      </w:r>
+      <w:proofErr w:type="spellEnd"/>
+      <w:r>
+        <w:rPr>
+          <w:rFonts w:ascii="Courier New" w:eastAsia="Times New Roman" w:hAnsi="Courier New" w:cs="Courier New"/>
+          <w:color w:val="6A8759"/>
+        </w:rPr>
+        <w:t>}</w:t>
       </w:r>
     </w:p>
     <w:p>
@@ -3163,7 +3452,23 @@
           <w:rFonts w:ascii="Courier New" w:eastAsia="Times New Roman" w:hAnsi="Courier New" w:cs="Courier New"/>
           <w:color w:val="6A8759"/>
         </w:rPr>
-        <w:t>: venueId: The UUID that represents the venue.</w:t>
+        <w:t xml:space="preserve">: </w:t>
+      </w:r>
+      <w:proofErr w:type="spellStart"/>
+      <w:r>
+        <w:rPr>
+          <w:rFonts w:ascii="Courier New" w:eastAsia="Times New Roman" w:hAnsi="Courier New" w:cs="Courier New"/>
+          <w:color w:val="6A8759"/>
+        </w:rPr>
+        <w:t>venueId</w:t>
+      </w:r>
+      <w:proofErr w:type="spellEnd"/>
+      <w:r>
+        <w:rPr>
+          <w:rFonts w:ascii="Courier New" w:eastAsia="Times New Roman" w:hAnsi="Courier New" w:cs="Courier New"/>
+          <w:color w:val="6A8759"/>
+        </w:rPr>
+        <w:t>: The UUID that represents the venue.</w:t>
       </w:r>
     </w:p>
     <w:p>
@@ -3239,8 +3544,17 @@
           <w:rFonts w:ascii="Courier New" w:eastAsia="Times New Roman" w:hAnsi="Courier New" w:cs="Courier New"/>
           <w:color w:val="6A8759"/>
         </w:rPr>
-        <w:t>: VenueRec</w:t>
-      </w:r>
+        <w:t xml:space="preserve">: </w:t>
+      </w:r>
+      <w:proofErr w:type="spellStart"/>
+      <w:r>
+        <w:rPr>
+          <w:rFonts w:ascii="Courier New" w:eastAsia="Times New Roman" w:hAnsi="Courier New" w:cs="Courier New"/>
+          <w:color w:val="6A8759"/>
+        </w:rPr>
+        <w:t>VenueRec</w:t>
+      </w:r>
+      <w:proofErr w:type="spellEnd"/>
     </w:p>
     <w:p>
       <w:pPr>
@@ -3768,14 +4082,46 @@
           <w:rFonts w:ascii="Courier New" w:eastAsia="Times New Roman" w:hAnsi="Courier New" w:cs="Courier New"/>
           <w:color w:val="6A8759"/>
         </w:rPr>
-        <w:t>/venuesAPI/1.0/venue</w:t>
-      </w:r>
-      <w:r>
-        <w:rPr>
-          <w:rFonts w:ascii="Courier New" w:eastAsia="Times New Roman" w:hAnsi="Courier New" w:cs="Courier New"/>
-          <w:color w:val="6A8759"/>
-        </w:rPr>
-        <w:t>/{venueId}</w:t>
+        <w:t>/</w:t>
+      </w:r>
+      <w:proofErr w:type="spellStart"/>
+      <w:r>
+        <w:rPr>
+          <w:rFonts w:ascii="Courier New" w:eastAsia="Times New Roman" w:hAnsi="Courier New" w:cs="Courier New"/>
+          <w:color w:val="6A8759"/>
+        </w:rPr>
+        <w:t>venuesAPI</w:t>
+      </w:r>
+      <w:proofErr w:type="spellEnd"/>
+      <w:r>
+        <w:rPr>
+          <w:rFonts w:ascii="Courier New" w:eastAsia="Times New Roman" w:hAnsi="Courier New" w:cs="Courier New"/>
+          <w:color w:val="6A8759"/>
+        </w:rPr>
+        <w:t>/1.0/venue</w:t>
+      </w:r>
+      <w:r>
+        <w:rPr>
+          <w:rFonts w:ascii="Courier New" w:eastAsia="Times New Roman" w:hAnsi="Courier New" w:cs="Courier New"/>
+          <w:color w:val="6A8759"/>
+        </w:rPr>
+        <w:t>/{</w:t>
+      </w:r>
+      <w:proofErr w:type="spellStart"/>
+      <w:r>
+        <w:rPr>
+          <w:rFonts w:ascii="Courier New" w:eastAsia="Times New Roman" w:hAnsi="Courier New" w:cs="Courier New"/>
+          <w:color w:val="6A8759"/>
+        </w:rPr>
+        <w:t>venueId</w:t>
+      </w:r>
+      <w:proofErr w:type="spellEnd"/>
+      <w:r>
+        <w:rPr>
+          <w:rFonts w:ascii="Courier New" w:eastAsia="Times New Roman" w:hAnsi="Courier New" w:cs="Courier New"/>
+          <w:color w:val="6A8759"/>
+        </w:rPr>
+        <w:t>}</w:t>
       </w:r>
       <w:r>
         <w:rPr>
@@ -3834,7 +4180,23 @@
           <w:rFonts w:ascii="Courier New" w:eastAsia="Times New Roman" w:hAnsi="Courier New" w:cs="Courier New"/>
           <w:color w:val="6A8759"/>
         </w:rPr>
-        <w:t>: venueId: The UUID that represents the venue.</w:t>
+        <w:t xml:space="preserve">: </w:t>
+      </w:r>
+      <w:proofErr w:type="spellStart"/>
+      <w:r>
+        <w:rPr>
+          <w:rFonts w:ascii="Courier New" w:eastAsia="Times New Roman" w:hAnsi="Courier New" w:cs="Courier New"/>
+          <w:color w:val="6A8759"/>
+        </w:rPr>
+        <w:t>venueId</w:t>
+      </w:r>
+      <w:proofErr w:type="spellEnd"/>
+      <w:r>
+        <w:rPr>
+          <w:rFonts w:ascii="Courier New" w:eastAsia="Times New Roman" w:hAnsi="Courier New" w:cs="Courier New"/>
+          <w:color w:val="6A8759"/>
+        </w:rPr>
+        <w:t>: The UUID that represents the venue.</w:t>
       </w:r>
     </w:p>
     <w:p>
@@ -4414,7 +4776,23 @@
           <w:rFonts w:ascii="Courier New" w:eastAsia="Times New Roman" w:hAnsi="Courier New" w:cs="Courier New"/>
           <w:color w:val="6A8759"/>
         </w:rPr>
-        <w:t>/venuesAPI/1.0/venue</w:t>
+        <w:t>/</w:t>
+      </w:r>
+      <w:proofErr w:type="spellStart"/>
+      <w:r>
+        <w:rPr>
+          <w:rFonts w:ascii="Courier New" w:eastAsia="Times New Roman" w:hAnsi="Courier New" w:cs="Courier New"/>
+          <w:color w:val="6A8759"/>
+        </w:rPr>
+        <w:t>venuesAPI</w:t>
+      </w:r>
+      <w:proofErr w:type="spellEnd"/>
+      <w:r>
+        <w:rPr>
+          <w:rFonts w:ascii="Courier New" w:eastAsia="Times New Roman" w:hAnsi="Courier New" w:cs="Courier New"/>
+          <w:color w:val="6A8759"/>
+        </w:rPr>
+        <w:t>/1.0/venue</w:t>
       </w:r>
       <w:r>
         <w:rPr>
@@ -4444,6 +4822,7 @@
         </w:rPr>
         <w:t>{</w:t>
       </w:r>
+      <w:proofErr w:type="spellStart"/>
       <w:r>
         <w:rPr>
           <w:rFonts w:ascii="Courier New" w:eastAsia="Times New Roman" w:hAnsi="Courier New" w:cs="Courier New"/>
@@ -4451,6 +4830,7 @@
         </w:rPr>
         <w:t>studioCode</w:t>
       </w:r>
+      <w:proofErr w:type="spellEnd"/>
       <w:r>
         <w:rPr>
           <w:rFonts w:ascii="Courier New" w:eastAsia="Times New Roman" w:hAnsi="Courier New" w:cs="Courier New"/>
@@ -4503,6 +4883,7 @@
         </w:rPr>
         <w:t xml:space="preserve">: </w:t>
       </w:r>
+      <w:proofErr w:type="spellStart"/>
       <w:r>
         <w:rPr>
           <w:rFonts w:ascii="Courier New" w:eastAsia="Times New Roman" w:hAnsi="Courier New" w:cs="Courier New"/>
@@ -4510,6 +4891,7 @@
         </w:rPr>
         <w:t>studioCode</w:t>
       </w:r>
+      <w:proofErr w:type="spellEnd"/>
       <w:r>
         <w:rPr>
           <w:rFonts w:ascii="Courier New" w:eastAsia="Times New Roman" w:hAnsi="Courier New" w:cs="Courier New"/>
@@ -4847,6 +5229,577 @@
         <w:t>Pepe</w:t>
       </w:r>
     </w:p>
+    <w:p>
+      <w:pPr>
+        <w:pStyle w:val="Heading5"/>
+        <w:rPr>
+          <w:rStyle w:val="Emphasis"/>
+        </w:rPr>
+      </w:pPr>
+      <w:r>
+        <w:rPr>
+          <w:rStyle w:val="Emphasis"/>
+        </w:rPr>
+        <w:t>Delete</w:t>
+      </w:r>
+      <w:r>
+        <w:rPr>
+          <w:rStyle w:val="Emphasis"/>
+        </w:rPr>
+        <w:t xml:space="preserve"> Venue</w:t>
+      </w:r>
+    </w:p>
+    <w:p>
+      <w:r>
+        <w:t>Deletes a Venue.</w:t>
+      </w:r>
+    </w:p>
+    <w:p>
+      <w:pPr>
+        <w:shd w:val="clear" w:color="auto" w:fill="2B2B2B"/>
+        <w:tabs>
+          <w:tab w:val="left" w:pos="916"/>
+          <w:tab w:val="left" w:pos="1832"/>
+          <w:tab w:val="left" w:pos="2748"/>
+          <w:tab w:val="left" w:pos="3664"/>
+          <w:tab w:val="left" w:pos="4580"/>
+          <w:tab w:val="left" w:pos="5496"/>
+          <w:tab w:val="left" w:pos="6412"/>
+          <w:tab w:val="left" w:pos="7328"/>
+          <w:tab w:val="left" w:pos="8244"/>
+          <w:tab w:val="left" w:pos="9160"/>
+          <w:tab w:val="left" w:pos="10076"/>
+          <w:tab w:val="left" w:pos="10992"/>
+          <w:tab w:val="left" w:pos="11908"/>
+          <w:tab w:val="left" w:pos="12824"/>
+          <w:tab w:val="left" w:pos="13740"/>
+          <w:tab w:val="left" w:pos="14656"/>
+        </w:tabs>
+        <w:spacing w:before="0" w:after="0" w:line="240" w:lineRule="auto"/>
+        <w:ind w:firstLine="270"/>
+        <w:rPr>
+          <w:rFonts w:ascii="Courier New" w:eastAsia="Times New Roman" w:hAnsi="Courier New" w:cs="Courier New"/>
+          <w:b/>
+          <w:bCs/>
+          <w:color w:val="6A8759"/>
+        </w:rPr>
+      </w:pPr>
+    </w:p>
+    <w:p>
+      <w:pPr>
+        <w:shd w:val="clear" w:color="auto" w:fill="2B2B2B"/>
+        <w:tabs>
+          <w:tab w:val="left" w:pos="916"/>
+          <w:tab w:val="left" w:pos="1832"/>
+          <w:tab w:val="left" w:pos="2748"/>
+          <w:tab w:val="left" w:pos="3664"/>
+          <w:tab w:val="left" w:pos="4580"/>
+          <w:tab w:val="left" w:pos="5496"/>
+          <w:tab w:val="left" w:pos="6412"/>
+          <w:tab w:val="left" w:pos="7328"/>
+          <w:tab w:val="left" w:pos="8244"/>
+          <w:tab w:val="left" w:pos="9160"/>
+          <w:tab w:val="left" w:pos="10076"/>
+          <w:tab w:val="left" w:pos="10992"/>
+          <w:tab w:val="left" w:pos="11908"/>
+          <w:tab w:val="left" w:pos="12824"/>
+          <w:tab w:val="left" w:pos="13740"/>
+          <w:tab w:val="left" w:pos="14656"/>
+        </w:tabs>
+        <w:spacing w:before="0" w:after="0" w:line="240" w:lineRule="auto"/>
+        <w:ind w:firstLine="270"/>
+        <w:rPr>
+          <w:rFonts w:ascii="Courier New" w:eastAsia="Times New Roman" w:hAnsi="Courier New" w:cs="Courier New"/>
+          <w:color w:val="6A8759"/>
+        </w:rPr>
+      </w:pPr>
+      <w:r>
+        <w:rPr>
+          <w:rFonts w:ascii="Courier New" w:eastAsia="Times New Roman" w:hAnsi="Courier New" w:cs="Courier New"/>
+          <w:b/>
+          <w:bCs/>
+          <w:color w:val="6A8759"/>
+        </w:rPr>
+        <w:t>Method:</w:t>
+      </w:r>
+      <w:r>
+        <w:rPr>
+          <w:rFonts w:ascii="Courier New" w:eastAsia="Times New Roman" w:hAnsi="Courier New" w:cs="Courier New"/>
+          <w:color w:val="6A8759"/>
+        </w:rPr>
+        <w:t xml:space="preserve"> </w:t>
+      </w:r>
+      <w:r>
+        <w:rPr>
+          <w:rFonts w:ascii="Courier New" w:eastAsia="Times New Roman" w:hAnsi="Courier New" w:cs="Courier New"/>
+          <w:color w:val="6A8759"/>
+        </w:rPr>
+        <w:t>DELETE</w:t>
+      </w:r>
+    </w:p>
+    <w:p>
+      <w:pPr>
+        <w:shd w:val="clear" w:color="auto" w:fill="2B2B2B"/>
+        <w:tabs>
+          <w:tab w:val="left" w:pos="916"/>
+          <w:tab w:val="left" w:pos="1832"/>
+          <w:tab w:val="left" w:pos="2748"/>
+          <w:tab w:val="left" w:pos="3664"/>
+          <w:tab w:val="left" w:pos="4580"/>
+          <w:tab w:val="left" w:pos="5496"/>
+          <w:tab w:val="left" w:pos="6412"/>
+          <w:tab w:val="left" w:pos="7328"/>
+          <w:tab w:val="left" w:pos="8244"/>
+          <w:tab w:val="left" w:pos="9160"/>
+          <w:tab w:val="left" w:pos="10076"/>
+          <w:tab w:val="left" w:pos="10992"/>
+          <w:tab w:val="left" w:pos="11908"/>
+          <w:tab w:val="left" w:pos="12824"/>
+          <w:tab w:val="left" w:pos="13740"/>
+          <w:tab w:val="left" w:pos="14656"/>
+        </w:tabs>
+        <w:spacing w:before="0" w:after="0" w:line="240" w:lineRule="auto"/>
+        <w:ind w:firstLine="270"/>
+        <w:rPr>
+          <w:rFonts w:ascii="Courier New" w:eastAsia="Times New Roman" w:hAnsi="Courier New" w:cs="Courier New"/>
+          <w:b/>
+          <w:bCs/>
+          <w:color w:val="6A8759"/>
+        </w:rPr>
+      </w:pPr>
+    </w:p>
+    <w:p>
+      <w:pPr>
+        <w:shd w:val="clear" w:color="auto" w:fill="2B2B2B"/>
+        <w:tabs>
+          <w:tab w:val="left" w:pos="916"/>
+          <w:tab w:val="left" w:pos="1832"/>
+          <w:tab w:val="left" w:pos="2748"/>
+          <w:tab w:val="left" w:pos="3664"/>
+          <w:tab w:val="left" w:pos="4580"/>
+          <w:tab w:val="left" w:pos="5496"/>
+          <w:tab w:val="left" w:pos="6412"/>
+          <w:tab w:val="left" w:pos="7328"/>
+          <w:tab w:val="left" w:pos="8244"/>
+          <w:tab w:val="left" w:pos="9160"/>
+          <w:tab w:val="left" w:pos="10076"/>
+          <w:tab w:val="left" w:pos="10992"/>
+          <w:tab w:val="left" w:pos="11908"/>
+          <w:tab w:val="left" w:pos="12824"/>
+          <w:tab w:val="left" w:pos="13740"/>
+          <w:tab w:val="left" w:pos="14656"/>
+        </w:tabs>
+        <w:spacing w:before="0" w:after="0" w:line="240" w:lineRule="auto"/>
+        <w:ind w:firstLine="270"/>
+        <w:rPr>
+          <w:rFonts w:ascii="Courier New" w:eastAsia="Times New Roman" w:hAnsi="Courier New" w:cs="Courier New"/>
+          <w:b/>
+          <w:bCs/>
+          <w:color w:val="6A8759"/>
+        </w:rPr>
+      </w:pPr>
+      <w:r>
+        <w:rPr>
+          <w:rFonts w:ascii="Courier New" w:eastAsia="Times New Roman" w:hAnsi="Courier New" w:cs="Courier New"/>
+          <w:b/>
+          <w:bCs/>
+          <w:color w:val="6A8759"/>
+        </w:rPr>
+        <w:t>Endpoint:</w:t>
+      </w:r>
+      <w:r>
+        <w:rPr>
+          <w:rFonts w:ascii="Courier New" w:eastAsia="Times New Roman" w:hAnsi="Courier New" w:cs="Courier New"/>
+          <w:color w:val="6A8759"/>
+        </w:rPr>
+        <w:t xml:space="preserve"> </w:t>
+      </w:r>
+      <w:r>
+        <w:rPr>
+          <w:rFonts w:ascii="Courier New" w:eastAsia="Times New Roman" w:hAnsi="Courier New" w:cs="Courier New"/>
+          <w:color w:val="6A8759"/>
+        </w:rPr>
+        <w:t>/</w:t>
+      </w:r>
+      <w:proofErr w:type="spellStart"/>
+      <w:r>
+        <w:rPr>
+          <w:rFonts w:ascii="Courier New" w:eastAsia="Times New Roman" w:hAnsi="Courier New" w:cs="Courier New"/>
+          <w:color w:val="6A8759"/>
+        </w:rPr>
+        <w:t>venuesAPI</w:t>
+      </w:r>
+      <w:proofErr w:type="spellEnd"/>
+      <w:r>
+        <w:rPr>
+          <w:rFonts w:ascii="Courier New" w:eastAsia="Times New Roman" w:hAnsi="Courier New" w:cs="Courier New"/>
+          <w:color w:val="6A8759"/>
+        </w:rPr>
+        <w:t>/1.0/venue</w:t>
+      </w:r>
+      <w:r>
+        <w:rPr>
+          <w:rFonts w:ascii="Courier New" w:eastAsia="Times New Roman" w:hAnsi="Courier New" w:cs="Courier New"/>
+          <w:color w:val="6A8759"/>
+        </w:rPr>
+        <w:t>/{</w:t>
+      </w:r>
+      <w:proofErr w:type="spellStart"/>
+      <w:r>
+        <w:rPr>
+          <w:rFonts w:ascii="Courier New" w:eastAsia="Times New Roman" w:hAnsi="Courier New" w:cs="Courier New"/>
+          <w:color w:val="6A8759"/>
+        </w:rPr>
+        <w:t>venueId</w:t>
+      </w:r>
+      <w:proofErr w:type="spellEnd"/>
+      <w:r>
+        <w:rPr>
+          <w:rFonts w:ascii="Courier New" w:eastAsia="Times New Roman" w:hAnsi="Courier New" w:cs="Courier New"/>
+          <w:color w:val="6A8759"/>
+        </w:rPr>
+        <w:t>}</w:t>
+      </w:r>
+    </w:p>
+    <w:p>
+      <w:pPr>
+        <w:shd w:val="clear" w:color="auto" w:fill="2B2B2B"/>
+        <w:tabs>
+          <w:tab w:val="left" w:pos="916"/>
+          <w:tab w:val="left" w:pos="1832"/>
+          <w:tab w:val="left" w:pos="2748"/>
+          <w:tab w:val="left" w:pos="3664"/>
+          <w:tab w:val="left" w:pos="4580"/>
+          <w:tab w:val="left" w:pos="5496"/>
+          <w:tab w:val="left" w:pos="6412"/>
+          <w:tab w:val="left" w:pos="7328"/>
+          <w:tab w:val="left" w:pos="8244"/>
+          <w:tab w:val="left" w:pos="9160"/>
+          <w:tab w:val="left" w:pos="10076"/>
+          <w:tab w:val="left" w:pos="10992"/>
+          <w:tab w:val="left" w:pos="11908"/>
+          <w:tab w:val="left" w:pos="12824"/>
+          <w:tab w:val="left" w:pos="13740"/>
+          <w:tab w:val="left" w:pos="14656"/>
+        </w:tabs>
+        <w:spacing w:before="0" w:after="0" w:line="240" w:lineRule="auto"/>
+        <w:ind w:firstLine="270"/>
+        <w:rPr>
+          <w:rFonts w:ascii="Courier New" w:eastAsia="Times New Roman" w:hAnsi="Courier New" w:cs="Courier New"/>
+          <w:color w:val="6A8759"/>
+        </w:rPr>
+      </w:pPr>
+      <w:r>
+        <w:rPr>
+          <w:rFonts w:ascii="Courier New" w:eastAsia="Times New Roman" w:hAnsi="Courier New" w:cs="Courier New"/>
+          <w:b/>
+          <w:bCs/>
+          <w:color w:val="6A8759"/>
+        </w:rPr>
+        <w:t>Parameters</w:t>
+      </w:r>
+      <w:r>
+        <w:rPr>
+          <w:rFonts w:ascii="Courier New" w:eastAsia="Times New Roman" w:hAnsi="Courier New" w:cs="Courier New"/>
+          <w:color w:val="6A8759"/>
+        </w:rPr>
+        <w:t xml:space="preserve">: </w:t>
+      </w:r>
+      <w:proofErr w:type="spellStart"/>
+      <w:r>
+        <w:rPr>
+          <w:rFonts w:ascii="Courier New" w:eastAsia="Times New Roman" w:hAnsi="Courier New" w:cs="Courier New"/>
+          <w:color w:val="6A8759"/>
+        </w:rPr>
+        <w:t>studioCode</w:t>
+      </w:r>
+      <w:proofErr w:type="spellEnd"/>
+      <w:r>
+        <w:rPr>
+          <w:rFonts w:ascii="Courier New" w:eastAsia="Times New Roman" w:hAnsi="Courier New" w:cs="Courier New"/>
+          <w:color w:val="6A8759"/>
+        </w:rPr>
+        <w:t xml:space="preserve">: </w:t>
+      </w:r>
+      <w:r>
+        <w:rPr>
+          <w:rFonts w:ascii="Courier New" w:eastAsia="Times New Roman" w:hAnsi="Courier New" w:cs="Courier New"/>
+          <w:color w:val="6A8759"/>
+        </w:rPr>
+        <w:t>Id</w:t>
+      </w:r>
+      <w:r>
+        <w:rPr>
+          <w:rFonts w:ascii="Courier New" w:eastAsia="Times New Roman" w:hAnsi="Courier New" w:cs="Courier New"/>
+          <w:color w:val="6A8759"/>
+        </w:rPr>
+        <w:t xml:space="preserve"> of the </w:t>
+      </w:r>
+      <w:r>
+        <w:rPr>
+          <w:rFonts w:ascii="Courier New" w:eastAsia="Times New Roman" w:hAnsi="Courier New" w:cs="Courier New"/>
+          <w:color w:val="6A8759"/>
+        </w:rPr>
+        <w:t>Venue</w:t>
+      </w:r>
+      <w:r>
+        <w:rPr>
+          <w:rFonts w:ascii="Courier New" w:eastAsia="Times New Roman" w:hAnsi="Courier New" w:cs="Courier New"/>
+          <w:color w:val="6A8759"/>
+        </w:rPr>
+        <w:t xml:space="preserve"> to delete.</w:t>
+      </w:r>
+    </w:p>
+    <w:p>
+      <w:pPr>
+        <w:shd w:val="clear" w:color="auto" w:fill="2B2B2B"/>
+        <w:tabs>
+          <w:tab w:val="left" w:pos="916"/>
+          <w:tab w:val="left" w:pos="1832"/>
+          <w:tab w:val="left" w:pos="2748"/>
+          <w:tab w:val="left" w:pos="3664"/>
+          <w:tab w:val="left" w:pos="4580"/>
+          <w:tab w:val="left" w:pos="5496"/>
+          <w:tab w:val="left" w:pos="6412"/>
+          <w:tab w:val="left" w:pos="7328"/>
+          <w:tab w:val="left" w:pos="8244"/>
+          <w:tab w:val="left" w:pos="9160"/>
+          <w:tab w:val="left" w:pos="10076"/>
+          <w:tab w:val="left" w:pos="10992"/>
+          <w:tab w:val="left" w:pos="11908"/>
+          <w:tab w:val="left" w:pos="12824"/>
+          <w:tab w:val="left" w:pos="13740"/>
+          <w:tab w:val="left" w:pos="14656"/>
+        </w:tabs>
+        <w:spacing w:before="0" w:after="0" w:line="240" w:lineRule="auto"/>
+        <w:ind w:firstLine="270"/>
+        <w:rPr>
+          <w:rFonts w:ascii="Courier New" w:eastAsia="Times New Roman" w:hAnsi="Courier New" w:cs="Courier New"/>
+          <w:color w:val="6A8759"/>
+        </w:rPr>
+      </w:pPr>
+    </w:p>
+    <w:p>
+      <w:pPr>
+        <w:shd w:val="clear" w:color="auto" w:fill="2B2B2B"/>
+        <w:tabs>
+          <w:tab w:val="left" w:pos="916"/>
+          <w:tab w:val="left" w:pos="1832"/>
+          <w:tab w:val="left" w:pos="2748"/>
+          <w:tab w:val="left" w:pos="3664"/>
+          <w:tab w:val="left" w:pos="4580"/>
+          <w:tab w:val="left" w:pos="5496"/>
+          <w:tab w:val="left" w:pos="6412"/>
+          <w:tab w:val="left" w:pos="7328"/>
+          <w:tab w:val="left" w:pos="8244"/>
+          <w:tab w:val="left" w:pos="9160"/>
+          <w:tab w:val="left" w:pos="10076"/>
+          <w:tab w:val="left" w:pos="10992"/>
+          <w:tab w:val="left" w:pos="11908"/>
+          <w:tab w:val="left" w:pos="12824"/>
+          <w:tab w:val="left" w:pos="13740"/>
+          <w:tab w:val="left" w:pos="14656"/>
+        </w:tabs>
+        <w:spacing w:before="0" w:after="0" w:line="240" w:lineRule="auto"/>
+        <w:ind w:firstLine="270"/>
+        <w:rPr>
+          <w:rFonts w:ascii="Courier New" w:eastAsia="Times New Roman" w:hAnsi="Courier New" w:cs="Courier New"/>
+          <w:color w:val="6A8759"/>
+        </w:rPr>
+      </w:pPr>
+      <w:r>
+        <w:rPr>
+          <w:rFonts w:ascii="Courier New" w:eastAsia="Times New Roman" w:hAnsi="Courier New" w:cs="Courier New"/>
+          <w:b/>
+          <w:bCs/>
+          <w:color w:val="6A8759"/>
+        </w:rPr>
+        <w:t>Returns</w:t>
+      </w:r>
+      <w:r>
+        <w:rPr>
+          <w:rFonts w:ascii="Courier New" w:eastAsia="Times New Roman" w:hAnsi="Courier New" w:cs="Courier New"/>
+          <w:color w:val="6A8759"/>
+        </w:rPr>
+        <w:t>: void</w:t>
+      </w:r>
+    </w:p>
+    <w:p>
+      <w:pPr>
+        <w:shd w:val="clear" w:color="auto" w:fill="2B2B2B"/>
+        <w:tabs>
+          <w:tab w:val="left" w:pos="916"/>
+          <w:tab w:val="left" w:pos="1832"/>
+          <w:tab w:val="left" w:pos="2748"/>
+          <w:tab w:val="left" w:pos="3664"/>
+          <w:tab w:val="left" w:pos="4580"/>
+          <w:tab w:val="left" w:pos="5496"/>
+          <w:tab w:val="left" w:pos="6412"/>
+          <w:tab w:val="left" w:pos="7328"/>
+          <w:tab w:val="left" w:pos="8244"/>
+          <w:tab w:val="left" w:pos="9160"/>
+          <w:tab w:val="left" w:pos="10076"/>
+          <w:tab w:val="left" w:pos="10992"/>
+          <w:tab w:val="left" w:pos="11908"/>
+          <w:tab w:val="left" w:pos="12824"/>
+          <w:tab w:val="left" w:pos="13740"/>
+          <w:tab w:val="left" w:pos="14656"/>
+        </w:tabs>
+        <w:spacing w:before="0" w:after="0" w:line="240" w:lineRule="auto"/>
+        <w:ind w:firstLine="270"/>
+        <w:rPr>
+          <w:rFonts w:ascii="Courier New" w:eastAsia="Times New Roman" w:hAnsi="Courier New" w:cs="Courier New"/>
+          <w:color w:val="6A8759"/>
+        </w:rPr>
+      </w:pPr>
+    </w:p>
+    <w:p>
+      <w:pPr>
+        <w:shd w:val="clear" w:color="auto" w:fill="2B2B2B"/>
+        <w:tabs>
+          <w:tab w:val="left" w:pos="916"/>
+          <w:tab w:val="left" w:pos="1832"/>
+          <w:tab w:val="left" w:pos="2748"/>
+          <w:tab w:val="left" w:pos="3664"/>
+          <w:tab w:val="left" w:pos="4580"/>
+          <w:tab w:val="left" w:pos="5496"/>
+          <w:tab w:val="left" w:pos="6412"/>
+          <w:tab w:val="left" w:pos="7328"/>
+          <w:tab w:val="left" w:pos="8244"/>
+          <w:tab w:val="left" w:pos="9160"/>
+          <w:tab w:val="left" w:pos="10076"/>
+          <w:tab w:val="left" w:pos="10992"/>
+          <w:tab w:val="left" w:pos="11908"/>
+          <w:tab w:val="left" w:pos="12824"/>
+          <w:tab w:val="left" w:pos="13740"/>
+          <w:tab w:val="left" w:pos="14656"/>
+        </w:tabs>
+        <w:spacing w:before="0" w:after="0" w:line="240" w:lineRule="auto"/>
+        <w:ind w:firstLine="270"/>
+        <w:rPr>
+          <w:rFonts w:ascii="Courier New" w:eastAsia="Times New Roman" w:hAnsi="Courier New" w:cs="Courier New"/>
+          <w:color w:val="6A8759"/>
+        </w:rPr>
+      </w:pPr>
+      <w:r>
+        <w:rPr>
+          <w:rFonts w:ascii="Courier New" w:eastAsia="Times New Roman" w:hAnsi="Courier New" w:cs="Courier New"/>
+          <w:b/>
+          <w:bCs/>
+          <w:color w:val="6A8759"/>
+        </w:rPr>
+        <w:t>Status Codes</w:t>
+      </w:r>
+      <w:r>
+        <w:rPr>
+          <w:rFonts w:ascii="Courier New" w:eastAsia="Times New Roman" w:hAnsi="Courier New" w:cs="Courier New"/>
+          <w:color w:val="6A8759"/>
+        </w:rPr>
+        <w:t>:</w:t>
+      </w:r>
+    </w:p>
+    <w:p>
+      <w:pPr>
+        <w:shd w:val="clear" w:color="auto" w:fill="2B2B2B"/>
+        <w:tabs>
+          <w:tab w:val="left" w:pos="916"/>
+          <w:tab w:val="left" w:pos="1832"/>
+          <w:tab w:val="left" w:pos="2748"/>
+          <w:tab w:val="left" w:pos="3664"/>
+          <w:tab w:val="left" w:pos="4580"/>
+          <w:tab w:val="left" w:pos="5496"/>
+          <w:tab w:val="left" w:pos="6412"/>
+          <w:tab w:val="left" w:pos="7328"/>
+          <w:tab w:val="left" w:pos="8244"/>
+          <w:tab w:val="left" w:pos="9160"/>
+          <w:tab w:val="left" w:pos="10076"/>
+          <w:tab w:val="left" w:pos="10992"/>
+          <w:tab w:val="left" w:pos="11908"/>
+          <w:tab w:val="left" w:pos="12824"/>
+          <w:tab w:val="left" w:pos="13740"/>
+          <w:tab w:val="left" w:pos="14656"/>
+        </w:tabs>
+        <w:spacing w:before="0" w:after="0" w:line="240" w:lineRule="auto"/>
+        <w:ind w:firstLine="270"/>
+        <w:rPr>
+          <w:rFonts w:ascii="Courier New" w:eastAsia="Times New Roman" w:hAnsi="Courier New" w:cs="Courier New"/>
+          <w:color w:val="6A8759"/>
+        </w:rPr>
+      </w:pPr>
+      <w:r>
+        <w:rPr>
+          <w:rFonts w:ascii="Courier New" w:eastAsia="Times New Roman" w:hAnsi="Courier New" w:cs="Courier New"/>
+          <w:color w:val="6A8759"/>
+        </w:rPr>
+        <w:t xml:space="preserve">    204: No Content</w:t>
+      </w:r>
+    </w:p>
+    <w:p>
+      <w:pPr>
+        <w:shd w:val="clear" w:color="auto" w:fill="2B2B2B"/>
+        <w:tabs>
+          <w:tab w:val="left" w:pos="916"/>
+          <w:tab w:val="left" w:pos="1832"/>
+          <w:tab w:val="left" w:pos="2748"/>
+          <w:tab w:val="left" w:pos="3664"/>
+          <w:tab w:val="left" w:pos="4580"/>
+          <w:tab w:val="left" w:pos="5496"/>
+          <w:tab w:val="left" w:pos="6412"/>
+          <w:tab w:val="left" w:pos="7328"/>
+          <w:tab w:val="left" w:pos="8244"/>
+          <w:tab w:val="left" w:pos="9160"/>
+          <w:tab w:val="left" w:pos="10076"/>
+          <w:tab w:val="left" w:pos="10992"/>
+          <w:tab w:val="left" w:pos="11908"/>
+          <w:tab w:val="left" w:pos="12824"/>
+          <w:tab w:val="left" w:pos="13740"/>
+          <w:tab w:val="left" w:pos="14656"/>
+        </w:tabs>
+        <w:spacing w:before="0" w:after="0" w:line="240" w:lineRule="auto"/>
+        <w:ind w:firstLine="270"/>
+        <w:rPr>
+          <w:rFonts w:ascii="Courier New" w:eastAsia="Times New Roman" w:hAnsi="Courier New" w:cs="Courier New"/>
+          <w:color w:val="6A8759"/>
+        </w:rPr>
+      </w:pPr>
+      <w:r>
+        <w:rPr>
+          <w:rFonts w:ascii="Courier New" w:eastAsia="Times New Roman" w:hAnsi="Courier New" w:cs="Courier New"/>
+          <w:color w:val="6A8759"/>
+        </w:rPr>
+        <w:t xml:space="preserve">    404: Studio not found</w:t>
+      </w:r>
+    </w:p>
+    <w:p>
+      <w:pPr>
+        <w:shd w:val="clear" w:color="auto" w:fill="2B2B2B"/>
+        <w:tabs>
+          <w:tab w:val="left" w:pos="916"/>
+          <w:tab w:val="left" w:pos="1832"/>
+          <w:tab w:val="left" w:pos="2748"/>
+          <w:tab w:val="left" w:pos="3664"/>
+          <w:tab w:val="left" w:pos="4580"/>
+          <w:tab w:val="left" w:pos="5496"/>
+          <w:tab w:val="left" w:pos="6412"/>
+          <w:tab w:val="left" w:pos="7328"/>
+          <w:tab w:val="left" w:pos="8244"/>
+          <w:tab w:val="left" w:pos="9160"/>
+          <w:tab w:val="left" w:pos="10076"/>
+          <w:tab w:val="left" w:pos="10992"/>
+          <w:tab w:val="left" w:pos="11908"/>
+          <w:tab w:val="left" w:pos="12824"/>
+          <w:tab w:val="left" w:pos="13740"/>
+          <w:tab w:val="left" w:pos="14656"/>
+        </w:tabs>
+        <w:spacing w:before="0" w:after="0" w:line="240" w:lineRule="auto"/>
+        <w:ind w:firstLine="270"/>
+        <w:rPr>
+          <w:rFonts w:ascii="Courier New" w:eastAsia="Times New Roman" w:hAnsi="Courier New" w:cs="Courier New"/>
+          <w:color w:val="6A8759"/>
+        </w:rPr>
+      </w:pPr>
+    </w:p>
+    <w:p/>
     <w:p/>
     <w:p>
       <w:r>
@@ -5098,7 +6051,13 @@
         <w:rPr>
           <w:rStyle w:val="Emphasis"/>
         </w:rPr>
-        <w:t xml:space="preserve"> Venue</w:t>
+        <w:t xml:space="preserve"> </w:t>
+      </w:r>
+      <w:r>
+        <w:rPr>
+          <w:rStyle w:val="Emphasis"/>
+        </w:rPr>
+        <w:t>Studio</w:t>
       </w:r>
     </w:p>
     <w:p>
@@ -5364,12 +6323,21 @@
                               <w:pPr>
                                 <w:spacing w:after="0" w:line="240" w:lineRule="auto"/>
                               </w:pPr>
+                              <w:proofErr w:type="spellStart"/>
                               <w:r>
                                 <w:rPr>
                                   <w:b/>
                                   <w:bCs/>
                                 </w:rPr>
-                                <w:t xml:space="preserve">nskVenue </w:t>
+                                <w:t>nskVenue</w:t>
+                              </w:r>
+                              <w:proofErr w:type="spellEnd"/>
+                              <w:r>
+                                <w:rPr>
+                                  <w:b/>
+                                  <w:bCs/>
+                                </w:rPr>
+                                <w:t xml:space="preserve"> </w:t>
                               </w:r>
                               <w:r>
                                 <w:rPr>
@@ -5423,12 +6391,21 @@
                         <w:pPr>
                           <w:spacing w:after="0" w:line="240" w:lineRule="auto"/>
                         </w:pPr>
+                        <w:proofErr w:type="spellStart"/>
                         <w:r>
                           <w:rPr>
                             <w:b/>
                             <w:bCs/>
                           </w:rPr>
-                          <w:t xml:space="preserve">nskVenue </w:t>
+                          <w:t>nskVenue</w:t>
+                        </w:r>
+                        <w:proofErr w:type="spellEnd"/>
+                        <w:r>
+                          <w:rPr>
+                            <w:b/>
+                            <w:bCs/>
+                          </w:rPr>
+                          <w:t xml:space="preserve"> </w:t>
                         </w:r>
                         <w:r>
                           <w:rPr>
@@ -6219,7 +7196,7 @@
   <w:style w:type="paragraph" w:default="1" w:styleId="Normal">
     <w:name w:val="Normal"/>
     <w:qFormat/>
-    <w:rsid w:val="006365E5"/>
+    <w:rsid w:val="009520C9"/>
   </w:style>
   <w:style w:type="paragraph" w:styleId="Heading1">
     <w:name w:val="heading 1"/>

</xml_diff>